<commit_message>
Small addition to problem statement
</commit_message>
<xml_diff>
--- a/Thesis/Introduction.docx
+++ b/Thesis/Introduction.docx
@@ -219,6 +219,12 @@
           <w:lang w:val="en-US"/>
         </w:rPr>
         <w:t>The results will consist of my evaluations of the frameworks, charts and discussions about the performance tests and a general discussion that compares WebSockets with HTTP.</w:t>
+      </w:r>
+      <w:r>
+        <w:rPr>
+          <w:lang w:val="en-US"/>
+        </w:rPr>
+        <w:t xml:space="preserve"> Furthermore, I will assess whether or not a framework is necessary at all for building scalable real time applications across multiple platforms (browsers).</w:t>
       </w:r>
     </w:p>
     <w:p>
@@ -627,6 +633,7 @@
   <w:style w:type="paragraph" w:default="1" w:styleId="Normal">
     <w:name w:val="Normal"/>
     <w:qFormat/>
+    <w:rsid w:val="005D3997"/>
   </w:style>
   <w:style w:type="paragraph" w:styleId="Overskrift1">
     <w:name w:val="heading 1"/>

</xml_diff>